<commit_message>
Updated Cleaning Exercise - Excel
</commit_message>
<xml_diff>
--- a/TasterDay_CleaningTransformingExercise_Excel.docx
+++ b/TasterDay_CleaningTransformingExercise_Excel.docx
@@ -5,6 +5,15 @@
     <w:bookmarkStart w:id="0" w:name="_Toc172795536" w:displacedByCustomXml="next"/>
     <w:sdt>
       <w:sdtPr>
+        <w:rPr>
+          <w:rFonts w:asciiTheme="minorHAnsi" w:eastAsiaTheme="minorHAnsi" w:hAnsiTheme="minorHAnsi" w:cstheme="minorBidi"/>
+          <w:color w:val="auto"/>
+          <w:kern w:val="2"/>
+          <w:sz w:val="24"/>
+          <w:szCs w:val="24"/>
+          <w:lang w:val="en-GB"/>
+          <w14:ligatures w14:val="standardContextual"/>
+        </w:rPr>
         <w:id w:val="-1988082229"/>
         <w:docPartObj>
           <w:docPartGallery w:val="Table of Contents"/>
@@ -13,16 +22,9 @@
       </w:sdtPr>
       <w:sdtEndPr>
         <w:rPr>
-          <w:rFonts w:asciiTheme="minorHAnsi" w:eastAsiaTheme="minorHAnsi" w:hAnsiTheme="minorHAnsi" w:cstheme="minorBidi"/>
           <w:b/>
           <w:bCs/>
           <w:noProof/>
-          <w:color w:val="auto"/>
-          <w:kern w:val="2"/>
-          <w:sz w:val="24"/>
-          <w:szCs w:val="24"/>
-          <w:lang w:val="en-GB"/>
-          <w14:ligatures w14:val="standardContextual"/>
         </w:rPr>
       </w:sdtEndPr>
       <w:sdtContent>
@@ -2157,6 +2159,7 @@
       <w:r>
         <w:rPr>
           <w:rFonts w:ascii="Times New Roman" w:eastAsia="Times New Roman" w:hAnsi="Times New Roman" w:cs="Times New Roman"/>
+          <w:noProof/>
           <w:kern w:val="0"/>
           <w:lang w:eastAsia="en-GB"/>
           <w14:ligatures w14:val="none"/>
@@ -2251,14 +2254,32 @@
       <w:r>
         <w:rPr>
           <w:rFonts w:ascii="Times New Roman" w:eastAsia="Times New Roman" w:hAnsi="Times New Roman" w:cs="Times New Roman"/>
-          <w:b/>
-          <w:bCs/>
           <w:kern w:val="0"/>
           <w:lang w:eastAsia="en-GB"/>
           <w14:ligatures w14:val="none"/>
         </w:rPr>
         <w:lastRenderedPageBreak/>
-        <w:t>Filter for null values in Ship Date column</w:t>
+        <w:t xml:space="preserve">Filter for null values in </w:t>
+      </w:r>
+      <w:r>
+        <w:rPr>
+          <w:rFonts w:ascii="Times New Roman" w:eastAsia="Times New Roman" w:hAnsi="Times New Roman" w:cs="Times New Roman"/>
+          <w:i/>
+          <w:iCs/>
+          <w:kern w:val="0"/>
+          <w:lang w:eastAsia="en-GB"/>
+          <w14:ligatures w14:val="none"/>
+        </w:rPr>
+        <w:t>Ship Date</w:t>
+      </w:r>
+      <w:r>
+        <w:rPr>
+          <w:rFonts w:ascii="Times New Roman" w:eastAsia="Times New Roman" w:hAnsi="Times New Roman" w:cs="Times New Roman"/>
+          <w:kern w:val="0"/>
+          <w:lang w:eastAsia="en-GB"/>
+          <w14:ligatures w14:val="none"/>
+        </w:rPr>
+        <w:t xml:space="preserve"> column</w:t>
       </w:r>
     </w:p>
     <w:p>
@@ -2278,8 +2299,6 @@
       <w:r>
         <w:rPr>
           <w:rFonts w:ascii="Times New Roman" w:eastAsia="Times New Roman" w:hAnsi="Times New Roman" w:cs="Times New Roman"/>
-          <w:b/>
-          <w:bCs/>
           <w:kern w:val="0"/>
           <w:lang w:eastAsia="en-GB"/>
           <w14:ligatures w14:val="none"/>
@@ -2304,8 +2323,6 @@
       <w:r>
         <w:rPr>
           <w:rFonts w:ascii="Times New Roman" w:eastAsia="Times New Roman" w:hAnsi="Times New Roman" w:cs="Times New Roman"/>
-          <w:b/>
-          <w:bCs/>
           <w:kern w:val="0"/>
           <w:lang w:eastAsia="en-GB"/>
           <w14:ligatures w14:val="none"/>
@@ -2330,8 +2347,6 @@
       <w:r>
         <w:rPr>
           <w:rFonts w:ascii="Times New Roman" w:eastAsia="Times New Roman" w:hAnsi="Times New Roman" w:cs="Times New Roman"/>
-          <w:b/>
-          <w:bCs/>
           <w:kern w:val="0"/>
           <w:lang w:eastAsia="en-GB"/>
           <w14:ligatures w14:val="none"/>
@@ -2356,8 +2371,6 @@
       <w:r>
         <w:rPr>
           <w:rFonts w:ascii="Times New Roman" w:eastAsia="Times New Roman" w:hAnsi="Times New Roman" w:cs="Times New Roman"/>
-          <w:b/>
-          <w:bCs/>
           <w:kern w:val="0"/>
           <w:lang w:eastAsia="en-GB"/>
           <w14:ligatures w14:val="none"/>
@@ -2382,8 +2395,6 @@
       <w:r>
         <w:rPr>
           <w:rFonts w:ascii="Times New Roman" w:eastAsia="Times New Roman" w:hAnsi="Times New Roman" w:cs="Times New Roman"/>
-          <w:b/>
-          <w:bCs/>
           <w:kern w:val="0"/>
           <w:lang w:eastAsia="en-GB"/>
           <w14:ligatures w14:val="none"/>
@@ -2393,8 +2404,6 @@
       <w:r>
         <w:rPr>
           <w:rFonts w:ascii="Times New Roman" w:eastAsia="Times New Roman" w:hAnsi="Times New Roman" w:cs="Times New Roman"/>
-          <w:b/>
-          <w:bCs/>
           <w:kern w:val="0"/>
           <w:lang w:eastAsia="en-GB"/>
           <w14:ligatures w14:val="none"/>
@@ -2404,8 +2413,6 @@
       <w:r>
         <w:rPr>
           <w:rFonts w:ascii="Times New Roman" w:eastAsia="Times New Roman" w:hAnsi="Times New Roman" w:cs="Times New Roman"/>
-          <w:b/>
-          <w:bCs/>
           <w:kern w:val="0"/>
           <w:lang w:eastAsia="en-GB"/>
           <w14:ligatures w14:val="none"/>
@@ -2415,8 +2422,6 @@
       <w:r>
         <w:rPr>
           <w:rFonts w:ascii="Times New Roman" w:eastAsia="Times New Roman" w:hAnsi="Times New Roman" w:cs="Times New Roman"/>
-          <w:b/>
-          <w:bCs/>
           <w:kern w:val="0"/>
           <w:lang w:eastAsia="en-GB"/>
           <w14:ligatures w14:val="none"/>
@@ -2426,8 +2431,6 @@
       <w:r>
         <w:rPr>
           <w:rFonts w:ascii="Times New Roman" w:eastAsia="Times New Roman" w:hAnsi="Times New Roman" w:cs="Times New Roman"/>
-          <w:b/>
-          <w:bCs/>
           <w:kern w:val="0"/>
           <w:lang w:eastAsia="en-GB"/>
           <w14:ligatures w14:val="none"/>
@@ -2437,8 +2440,6 @@
       <w:r>
         <w:rPr>
           <w:rFonts w:ascii="Times New Roman" w:eastAsia="Times New Roman" w:hAnsi="Times New Roman" w:cs="Times New Roman"/>
-          <w:b/>
-          <w:bCs/>
           <w:kern w:val="0"/>
           <w:lang w:eastAsia="en-GB"/>
           <w14:ligatures w14:val="none"/>
@@ -2463,8 +2464,6 @@
       <w:r>
         <w:rPr>
           <w:rFonts w:ascii="Times New Roman" w:eastAsia="Times New Roman" w:hAnsi="Times New Roman" w:cs="Times New Roman"/>
-          <w:b/>
-          <w:bCs/>
           <w:kern w:val="0"/>
           <w:lang w:eastAsia="en-GB"/>
           <w14:ligatures w14:val="none"/>
@@ -2489,8 +2488,6 @@
       <w:r>
         <w:rPr>
           <w:rFonts w:ascii="Times New Roman" w:eastAsia="Times New Roman" w:hAnsi="Times New Roman" w:cs="Times New Roman"/>
-          <w:b/>
-          <w:bCs/>
           <w:kern w:val="0"/>
           <w:lang w:eastAsia="en-GB"/>
           <w14:ligatures w14:val="none"/>
@@ -2515,8 +2512,6 @@
       <w:r>
         <w:rPr>
           <w:rFonts w:ascii="Times New Roman" w:eastAsia="Times New Roman" w:hAnsi="Times New Roman" w:cs="Times New Roman"/>
-          <w:b/>
-          <w:bCs/>
           <w:kern w:val="0"/>
           <w:lang w:eastAsia="en-GB"/>
           <w14:ligatures w14:val="none"/>
@@ -2541,8 +2536,6 @@
       <w:r>
         <w:rPr>
           <w:rFonts w:ascii="Times New Roman" w:eastAsia="Times New Roman" w:hAnsi="Times New Roman" w:cs="Times New Roman"/>
-          <w:b/>
-          <w:bCs/>
           <w:kern w:val="0"/>
           <w:lang w:eastAsia="en-GB"/>
           <w14:ligatures w14:val="none"/>
@@ -2567,8 +2560,6 @@
       <w:r>
         <w:rPr>
           <w:rFonts w:ascii="Times New Roman" w:eastAsia="Times New Roman" w:hAnsi="Times New Roman" w:cs="Times New Roman"/>
-          <w:b/>
-          <w:bCs/>
           <w:kern w:val="0"/>
           <w:lang w:eastAsia="en-GB"/>
           <w14:ligatures w14:val="none"/>
@@ -2593,35 +2584,11 @@
       <w:r>
         <w:rPr>
           <w:rFonts w:ascii="Times New Roman" w:eastAsia="Times New Roman" w:hAnsi="Times New Roman" w:cs="Times New Roman"/>
-          <w:b/>
-          <w:bCs/>
-          <w:kern w:val="0"/>
-          <w:lang w:eastAsia="en-GB"/>
-          <w14:ligatures w14:val="none"/>
-        </w:rPr>
-        <w:t xml:space="preserve">Click the down arrow in the </w:t>
-      </w:r>
-      <w:r>
-        <w:rPr>
-          <w:rFonts w:ascii="Times New Roman" w:eastAsia="Times New Roman" w:hAnsi="Times New Roman" w:cs="Times New Roman"/>
-          <w:b/>
-          <w:bCs/>
-          <w:kern w:val="0"/>
-          <w:lang w:eastAsia="en-GB"/>
-          <w14:ligatures w14:val="none"/>
-        </w:rPr>
-        <w:t>Order ID</w:t>
-      </w:r>
-      <w:r>
-        <w:rPr>
-          <w:rFonts w:ascii="Times New Roman" w:eastAsia="Times New Roman" w:hAnsi="Times New Roman" w:cs="Times New Roman"/>
-          <w:b/>
-          <w:bCs/>
-          <w:kern w:val="0"/>
-          <w:lang w:eastAsia="en-GB"/>
-          <w14:ligatures w14:val="none"/>
-        </w:rPr>
-        <w:t xml:space="preserve"> column header</w:t>
+          <w:kern w:val="0"/>
+          <w:lang w:eastAsia="en-GB"/>
+          <w14:ligatures w14:val="none"/>
+        </w:rPr>
+        <w:t>Click the down arrow in the Order ID column header</w:t>
       </w:r>
     </w:p>
     <w:p>
@@ -2641,35 +2608,11 @@
       <w:r>
         <w:rPr>
           <w:rFonts w:ascii="Times New Roman" w:eastAsia="Times New Roman" w:hAnsi="Times New Roman" w:cs="Times New Roman"/>
-          <w:b/>
-          <w:bCs/>
-          <w:kern w:val="0"/>
-          <w:lang w:eastAsia="en-GB"/>
-          <w14:ligatures w14:val="none"/>
-        </w:rPr>
-        <w:t>Paste the copied Order ID (</w:t>
-      </w:r>
-      <w:r>
-        <w:rPr>
-          <w:rFonts w:ascii="Times New Roman" w:eastAsia="Times New Roman" w:hAnsi="Times New Roman" w:cs="Times New Roman"/>
-          <w:b/>
-          <w:bCs/>
-          <w:kern w:val="0"/>
-          <w:lang w:eastAsia="en-GB"/>
-          <w14:ligatures w14:val="none"/>
-        </w:rPr>
-        <w:t>CA-2014-115812</w:t>
-      </w:r>
-      <w:r>
-        <w:rPr>
-          <w:rFonts w:ascii="Times New Roman" w:eastAsia="Times New Roman" w:hAnsi="Times New Roman" w:cs="Times New Roman"/>
-          <w:b/>
-          <w:bCs/>
-          <w:kern w:val="0"/>
-          <w:lang w:eastAsia="en-GB"/>
-          <w14:ligatures w14:val="none"/>
-        </w:rPr>
-        <w:t>) into the Search field.</w:t>
+          <w:kern w:val="0"/>
+          <w:lang w:eastAsia="en-GB"/>
+          <w14:ligatures w14:val="none"/>
+        </w:rPr>
+        <w:t>Paste the copied Order ID (CA-2014-115812) into the Search field.</w:t>
       </w:r>
     </w:p>
     <w:p>
@@ -2689,8 +2632,6 @@
       <w:r>
         <w:rPr>
           <w:rFonts w:ascii="Times New Roman" w:eastAsia="Times New Roman" w:hAnsi="Times New Roman" w:cs="Times New Roman"/>
-          <w:b/>
-          <w:bCs/>
           <w:kern w:val="0"/>
           <w:lang w:eastAsia="en-GB"/>
           <w14:ligatures w14:val="none"/>
@@ -2712,6 +2653,7 @@
       <w:r>
         <w:rPr>
           <w:rFonts w:ascii="Times New Roman" w:eastAsia="Times New Roman" w:hAnsi="Times New Roman" w:cs="Times New Roman"/>
+          <w:noProof/>
           <w:kern w:val="0"/>
           <w:lang w:eastAsia="en-GB"/>
           <w14:ligatures w14:val="none"/>
@@ -2800,25 +2742,7 @@
           <w:lang w:eastAsia="en-GB"/>
           <w14:ligatures w14:val="none"/>
         </w:rPr>
-        <w:t>Note that the ship date for that Order ID is 14/06/2014 for all the rows</w:t>
-      </w:r>
-      <w:r>
-        <w:rPr>
-          <w:rFonts w:ascii="Times New Roman" w:eastAsia="Times New Roman" w:hAnsi="Times New Roman" w:cs="Times New Roman"/>
-          <w:kern w:val="0"/>
-          <w:lang w:eastAsia="en-GB"/>
-          <w14:ligatures w14:val="none"/>
-        </w:rPr>
-        <w:t xml:space="preserve"> </w:t>
-      </w:r>
-      <w:r>
-        <w:rPr>
-          <w:rFonts w:ascii="Times New Roman" w:eastAsia="Times New Roman" w:hAnsi="Times New Roman" w:cs="Times New Roman"/>
-          <w:kern w:val="0"/>
-          <w:lang w:eastAsia="en-GB"/>
-          <w14:ligatures w14:val="none"/>
-        </w:rPr>
-        <w:t>except the row with a null value and one row that seems to have the order date and ship date swapped.</w:t>
+        <w:t>Note that the ship date for that Order ID is 14/06/2014 for all the rows except the row with a null value and one row that seems to have the order date and ship date swapped.</w:t>
       </w:r>
     </w:p>
     <w:p>
@@ -2844,16 +2768,7 @@
           <w:lang w:eastAsia="en-GB"/>
           <w14:ligatures w14:val="none"/>
         </w:rPr>
-        <w:t>First</w:t>
-      </w:r>
-      <w:r>
-        <w:rPr>
-          <w:rFonts w:ascii="Times New Roman" w:eastAsia="Times New Roman" w:hAnsi="Times New Roman" w:cs="Times New Roman"/>
-          <w:kern w:val="0"/>
-          <w:lang w:eastAsia="en-GB"/>
-          <w14:ligatures w14:val="none"/>
-        </w:rPr>
-        <w:t xml:space="preserve"> </w:t>
+        <w:t xml:space="preserve">First </w:t>
       </w:r>
       <w:r>
         <w:rPr>
@@ -2998,6 +2913,7 @@
           <w:rFonts w:ascii="Times New Roman" w:eastAsia="Times New Roman" w:hAnsi="Times New Roman" w:cs="Times New Roman"/>
           <w:i/>
           <w:iCs/>
+          <w:noProof/>
           <w:kern w:val="0"/>
           <w:lang w:eastAsia="en-GB"/>
           <w14:ligatures w14:val="none"/>
@@ -3430,42 +3346,21 @@
           <w:rFonts w:eastAsia="Times New Roman"/>
           <w:lang w:eastAsia="en-GB"/>
         </w:rPr>
-        <w:t>Swapped</w:t>
+        <w:t>Swapped Order Date</w:t>
       </w:r>
       <w:r>
         <w:rPr>
           <w:rFonts w:eastAsia="Times New Roman"/>
           <w:lang w:eastAsia="en-GB"/>
         </w:rPr>
-        <w:t xml:space="preserve"> </w:t>
+        <w:t>s</w:t>
       </w:r>
       <w:r>
         <w:rPr>
           <w:rFonts w:eastAsia="Times New Roman"/>
           <w:lang w:eastAsia="en-GB"/>
         </w:rPr>
-        <w:t>Order Date</w:t>
-      </w:r>
-      <w:r>
-        <w:rPr>
-          <w:rFonts w:eastAsia="Times New Roman"/>
-          <w:lang w:eastAsia="en-GB"/>
-        </w:rPr>
-        <w:t>s</w:t>
-      </w:r>
-      <w:r>
-        <w:rPr>
-          <w:rFonts w:eastAsia="Times New Roman"/>
-          <w:lang w:eastAsia="en-GB"/>
-        </w:rPr>
-        <w:t xml:space="preserve"> and </w:t>
-      </w:r>
-      <w:r>
-        <w:rPr>
-          <w:rFonts w:eastAsia="Times New Roman"/>
-          <w:lang w:eastAsia="en-GB"/>
-        </w:rPr>
-        <w:t>Ship Date</w:t>
+        <w:t xml:space="preserve"> and Ship Date</w:t>
       </w:r>
       <w:r>
         <w:rPr>
@@ -3720,11 +3615,30 @@
           <w:lang w:eastAsia="en-GB"/>
           <w14:ligatures w14:val="none"/>
         </w:rPr>
-        <w:t>Under New Column Name, enter New Order ID</w:t>
-      </w:r>
-      <w:r>
-        <w:rPr>
-          <w:rFonts w:ascii="Times New Roman" w:eastAsia="Times New Roman" w:hAnsi="Times New Roman" w:cs="Times New Roman"/>
+        <w:t xml:space="preserve">Under New Column Name, enter </w:t>
+      </w:r>
+      <w:r>
+        <w:rPr>
+          <w:rFonts w:ascii="Times New Roman" w:eastAsia="Times New Roman" w:hAnsi="Times New Roman" w:cs="Times New Roman"/>
+          <w:kern w:val="0"/>
+          <w:lang w:eastAsia="en-GB"/>
+          <w14:ligatures w14:val="none"/>
+        </w:rPr>
+        <w:t xml:space="preserve">New Order </w:t>
+      </w:r>
+      <w:r>
+        <w:rPr>
+          <w:rFonts w:ascii="Times New Roman" w:eastAsia="Times New Roman" w:hAnsi="Times New Roman" w:cs="Times New Roman"/>
+          <w:kern w:val="0"/>
+          <w:lang w:eastAsia="en-GB"/>
+          <w14:ligatures w14:val="none"/>
+        </w:rPr>
+        <w:t>Date</w:t>
+      </w:r>
+      <w:r>
+        <w:rPr>
+          <w:rFonts w:ascii="Times New Roman" w:eastAsia="Times New Roman" w:hAnsi="Times New Roman" w:cs="Times New Roman"/>
+          <w:color w:val="FF0000"/>
           <w:kern w:val="0"/>
           <w:lang w:eastAsia="en-GB"/>
           <w14:ligatures w14:val="none"/>
@@ -3817,51 +3731,7 @@
           <w:lang w:eastAsia="en-GB"/>
           <w14:ligatures w14:val="none"/>
         </w:rPr>
-        <w:t xml:space="preserve">Create a New </w:t>
-      </w:r>
-      <w:r>
-        <w:rPr>
-          <w:rFonts w:ascii="Times New Roman" w:eastAsia="Times New Roman" w:hAnsi="Times New Roman" w:cs="Times New Roman"/>
-          <w:b/>
-          <w:bCs/>
-          <w:kern w:val="0"/>
-          <w:lang w:eastAsia="en-GB"/>
-          <w14:ligatures w14:val="none"/>
-        </w:rPr>
-        <w:t>Ship</w:t>
-      </w:r>
-      <w:r>
-        <w:rPr>
-          <w:rFonts w:ascii="Times New Roman" w:eastAsia="Times New Roman" w:hAnsi="Times New Roman" w:cs="Times New Roman"/>
-          <w:b/>
-          <w:bCs/>
-          <w:kern w:val="0"/>
-          <w:lang w:eastAsia="en-GB"/>
-          <w14:ligatures w14:val="none"/>
-        </w:rPr>
-        <w:t xml:space="preserve"> </w:t>
-      </w:r>
-      <w:r>
-        <w:rPr>
-          <w:rFonts w:ascii="Times New Roman" w:eastAsia="Times New Roman" w:hAnsi="Times New Roman" w:cs="Times New Roman"/>
-          <w:b/>
-          <w:bCs/>
-          <w:kern w:val="0"/>
-          <w:lang w:eastAsia="en-GB"/>
-          <w14:ligatures w14:val="none"/>
-        </w:rPr>
-        <w:t>Date</w:t>
-      </w:r>
-      <w:r>
-        <w:rPr>
-          <w:rFonts w:ascii="Times New Roman" w:eastAsia="Times New Roman" w:hAnsi="Times New Roman" w:cs="Times New Roman"/>
-          <w:b/>
-          <w:bCs/>
-          <w:kern w:val="0"/>
-          <w:lang w:eastAsia="en-GB"/>
-          <w14:ligatures w14:val="none"/>
-        </w:rPr>
-        <w:t xml:space="preserve"> column</w:t>
+        <w:t>Create a New Ship Date column</w:t>
       </w:r>
       <w:r>
         <w:rPr>
@@ -4071,7 +3941,34 @@
           <w:lang w:eastAsia="en-GB"/>
           <w14:ligatures w14:val="none"/>
         </w:rPr>
-        <w:t>Under New Column Name, enter New Order ID.</w:t>
+        <w:t xml:space="preserve">Under New Column Name, enter </w:t>
+      </w:r>
+      <w:r>
+        <w:rPr>
+          <w:rFonts w:ascii="Times New Roman" w:eastAsia="Times New Roman" w:hAnsi="Times New Roman" w:cs="Times New Roman"/>
+          <w:kern w:val="0"/>
+          <w:lang w:eastAsia="en-GB"/>
+          <w14:ligatures w14:val="none"/>
+        </w:rPr>
+        <w:t xml:space="preserve">New </w:t>
+      </w:r>
+      <w:r>
+        <w:rPr>
+          <w:rFonts w:ascii="Times New Roman" w:eastAsia="Times New Roman" w:hAnsi="Times New Roman" w:cs="Times New Roman"/>
+          <w:kern w:val="0"/>
+          <w:lang w:eastAsia="en-GB"/>
+          <w14:ligatures w14:val="none"/>
+        </w:rPr>
+        <w:t>Ship Date</w:t>
+      </w:r>
+      <w:r>
+        <w:rPr>
+          <w:rFonts w:ascii="Times New Roman" w:eastAsia="Times New Roman" w:hAnsi="Times New Roman" w:cs="Times New Roman"/>
+          <w:kern w:val="0"/>
+          <w:lang w:eastAsia="en-GB"/>
+          <w14:ligatures w14:val="none"/>
+        </w:rPr>
+        <w:t>.</w:t>
       </w:r>
     </w:p>
     <w:p>
@@ -4109,7 +4006,7 @@
           <w:lang w:eastAsia="en-GB"/>
           <w14:ligatures w14:val="none"/>
         </w:rPr>
-        <w:t>if [Order Date] &gt; [Ship Date] then [Ship Date] else [Order Date]</w:t>
+        <w:t>if [Order Date] &gt; [Ship Date] then [Order Date] else [Ship Date])</w:t>
       </w:r>
     </w:p>
     <w:p>
@@ -4260,7 +4157,27 @@
           <w:lang w:eastAsia="en-GB"/>
           <w14:ligatures w14:val="none"/>
         </w:rPr>
-        <w:t>Uncheck Order Date and Ship Date.Click OK</w:t>
+        <w:t xml:space="preserve">Uncheck Order Date and Ship </w:t>
+      </w:r>
+      <w:proofErr w:type="spellStart"/>
+      <w:r>
+        <w:rPr>
+          <w:rFonts w:ascii="Times New Roman" w:eastAsia="Times New Roman" w:hAnsi="Times New Roman" w:cs="Times New Roman"/>
+          <w:kern w:val="0"/>
+          <w:lang w:eastAsia="en-GB"/>
+          <w14:ligatures w14:val="none"/>
+        </w:rPr>
+        <w:t>Date.Click</w:t>
+      </w:r>
+      <w:proofErr w:type="spellEnd"/>
+      <w:r>
+        <w:rPr>
+          <w:rFonts w:ascii="Times New Roman" w:eastAsia="Times New Roman" w:hAnsi="Times New Roman" w:cs="Times New Roman"/>
+          <w:kern w:val="0"/>
+          <w:lang w:eastAsia="en-GB"/>
+          <w14:ligatures w14:val="none"/>
+        </w:rPr>
+        <w:t xml:space="preserve"> OK</w:t>
       </w:r>
     </w:p>
     <w:p>
@@ -4278,6 +4195,7 @@
       <w:r>
         <w:rPr>
           <w:rFonts w:ascii="Times New Roman" w:eastAsia="Times New Roman" w:hAnsi="Times New Roman" w:cs="Times New Roman"/>
+          <w:noProof/>
           <w:kern w:val="0"/>
           <w:lang w:eastAsia="en-GB"/>
           <w14:ligatures w14:val="none"/>
@@ -4378,29 +4296,7 @@
           <w:lang w:eastAsia="en-GB"/>
           <w14:ligatures w14:val="none"/>
         </w:rPr>
-        <w:t xml:space="preserve">Move the </w:t>
-      </w:r>
-      <w:r>
-        <w:rPr>
-          <w:rFonts w:ascii="Times New Roman" w:eastAsia="Times New Roman" w:hAnsi="Times New Roman" w:cs="Times New Roman"/>
-          <w:b/>
-          <w:bCs/>
-          <w:kern w:val="0"/>
-          <w:lang w:eastAsia="en-GB"/>
-          <w14:ligatures w14:val="none"/>
-        </w:rPr>
-        <w:t>New Order Date and New Ship Date</w:t>
-      </w:r>
-      <w:r>
-        <w:rPr>
-          <w:rFonts w:ascii="Times New Roman" w:eastAsia="Times New Roman" w:hAnsi="Times New Roman" w:cs="Times New Roman"/>
-          <w:b/>
-          <w:bCs/>
-          <w:kern w:val="0"/>
-          <w:lang w:eastAsia="en-GB"/>
-          <w14:ligatures w14:val="none"/>
-        </w:rPr>
-        <w:t xml:space="preserve"> columns</w:t>
+        <w:t>Move the New Order Date and New Ship Date columns</w:t>
       </w:r>
     </w:p>
     <w:p>
@@ -4605,47 +4501,16 @@
           <w:lang w:eastAsia="en-GB"/>
           <w14:ligatures w14:val="none"/>
         </w:rPr>
-        <w:t>O</w:t>
-      </w:r>
-      <w:r>
-        <w:rPr>
-          <w:rFonts w:ascii="Times New Roman" w:eastAsia="Times New Roman" w:hAnsi="Times New Roman" w:cs="Times New Roman"/>
-          <w:i/>
-          <w:iCs/>
-          <w:kern w:val="0"/>
-          <w:lang w:eastAsia="en-GB"/>
-          <w14:ligatures w14:val="none"/>
-        </w:rPr>
-        <w:t xml:space="preserve">rder </w:t>
-      </w:r>
-      <w:r>
-        <w:rPr>
-          <w:rFonts w:ascii="Times New Roman" w:eastAsia="Times New Roman" w:hAnsi="Times New Roman" w:cs="Times New Roman"/>
-          <w:i/>
-          <w:iCs/>
-          <w:kern w:val="0"/>
-          <w:lang w:eastAsia="en-GB"/>
-          <w14:ligatures w14:val="none"/>
-        </w:rPr>
-        <w:t>ID</w:t>
-      </w:r>
-      <w:r>
-        <w:rPr>
-          <w:rFonts w:ascii="Times New Roman" w:eastAsia="Times New Roman" w:hAnsi="Times New Roman" w:cs="Times New Roman"/>
-          <w:kern w:val="0"/>
-          <w:lang w:eastAsia="en-GB"/>
-          <w14:ligatures w14:val="none"/>
-        </w:rPr>
-        <w:t xml:space="preserve"> columns</w:t>
-      </w:r>
-      <w:r>
-        <w:rPr>
-          <w:rFonts w:ascii="Times New Roman" w:eastAsia="Times New Roman" w:hAnsi="Times New Roman" w:cs="Times New Roman"/>
-          <w:kern w:val="0"/>
-          <w:lang w:eastAsia="en-GB"/>
-          <w14:ligatures w14:val="none"/>
-        </w:rPr>
-        <w:t xml:space="preserve"> to select them.</w:t>
+        <w:t>Order ID</w:t>
+      </w:r>
+      <w:r>
+        <w:rPr>
+          <w:rFonts w:ascii="Times New Roman" w:eastAsia="Times New Roman" w:hAnsi="Times New Roman" w:cs="Times New Roman"/>
+          <w:kern w:val="0"/>
+          <w:lang w:eastAsia="en-GB"/>
+          <w14:ligatures w14:val="none"/>
+        </w:rPr>
+        <w:t xml:space="preserve"> columns to select them.</w:t>
       </w:r>
     </w:p>
     <w:p>
@@ -5074,6 +4939,7 @@
       <w:r>
         <w:rPr>
           <w:rFonts w:ascii="Times New Roman" w:eastAsia="Times New Roman" w:hAnsi="Times New Roman" w:cs="Times New Roman"/>
+          <w:noProof/>
           <w:kern w:val="0"/>
           <w:lang w:eastAsia="en-GB"/>
           <w14:ligatures w14:val="none"/>
@@ -5511,16 +5377,7 @@
           <w:lang w:eastAsia="en-GB"/>
           <w14:ligatures w14:val="none"/>
         </w:rPr>
-        <w:t>right split</w:t>
-      </w:r>
-      <w:r>
-        <w:rPr>
-          <w:rFonts w:ascii="Times New Roman" w:eastAsia="Times New Roman" w:hAnsi="Times New Roman" w:cs="Times New Roman"/>
-          <w:kern w:val="0"/>
-          <w:lang w:eastAsia="en-GB"/>
-          <w14:ligatures w14:val="none"/>
-        </w:rPr>
-        <w:t xml:space="preserve"> column,</w:t>
+        <w:t>right split column,</w:t>
       </w:r>
       <w:r>
         <w:rPr>
@@ -5540,36 +5397,16 @@
           <w:lang w:eastAsia="en-GB"/>
           <w14:ligatures w14:val="none"/>
         </w:rPr>
-        <w:t>City.</w:t>
-      </w:r>
-      <w:r>
-        <w:rPr>
-          <w:rFonts w:ascii="Courier New" w:eastAsia="Times New Roman" w:hAnsi="Courier New" w:cs="Courier New"/>
-          <w:kern w:val="0"/>
-          <w:sz w:val="20"/>
-          <w:szCs w:val="20"/>
-          <w:lang w:eastAsia="en-GB"/>
-          <w14:ligatures w14:val="none"/>
-        </w:rPr>
-        <w:t>2</w:t>
-      </w:r>
-      <w:r>
-        <w:rPr>
-          <w:rFonts w:ascii="Times New Roman" w:eastAsia="Times New Roman" w:hAnsi="Times New Roman" w:cs="Times New Roman"/>
-          <w:kern w:val="0"/>
-          <w:lang w:eastAsia="en-GB"/>
-          <w14:ligatures w14:val="none"/>
-        </w:rPr>
-        <w:t xml:space="preserve">, to </w:t>
-      </w:r>
-      <w:r>
-        <w:rPr>
-          <w:rFonts w:ascii="Times New Roman" w:eastAsia="Times New Roman" w:hAnsi="Times New Roman" w:cs="Times New Roman"/>
-          <w:kern w:val="0"/>
-          <w:lang w:eastAsia="en-GB"/>
-          <w14:ligatures w14:val="none"/>
-        </w:rPr>
-        <w:t>State.</w:t>
+        <w:t>City.2</w:t>
+      </w:r>
+      <w:r>
+        <w:rPr>
+          <w:rFonts w:ascii="Times New Roman" w:eastAsia="Times New Roman" w:hAnsi="Times New Roman" w:cs="Times New Roman"/>
+          <w:kern w:val="0"/>
+          <w:lang w:eastAsia="en-GB"/>
+          <w14:ligatures w14:val="none"/>
+        </w:rPr>
+        <w:t>, to State.</w:t>
       </w:r>
     </w:p>
     <w:p>
@@ -5893,16 +5730,25 @@
           <w:lang w:eastAsia="en-GB"/>
           <w14:ligatures w14:val="none"/>
         </w:rPr>
-        <w:t>Price</w:t>
-      </w:r>
-      <w:r>
-        <w:rPr>
-          <w:rFonts w:ascii="Times New Roman" w:eastAsia="Times New Roman" w:hAnsi="Times New Roman" w:cs="Times New Roman"/>
-          <w:kern w:val="0"/>
-          <w:lang w:eastAsia="en-GB"/>
-          <w14:ligatures w14:val="none"/>
-        </w:rPr>
-        <w:t xml:space="preserve"> column to </w:t>
+        <w:t>Profit</w:t>
+      </w:r>
+      <w:r>
+        <w:rPr>
+          <w:rFonts w:ascii="Times New Roman" w:eastAsia="Times New Roman" w:hAnsi="Times New Roman" w:cs="Times New Roman"/>
+          <w:kern w:val="0"/>
+          <w:lang w:eastAsia="en-GB"/>
+          <w14:ligatures w14:val="none"/>
+        </w:rPr>
+        <w:t xml:space="preserve"> </w:t>
+      </w:r>
+      <w:r>
+        <w:rPr>
+          <w:rFonts w:ascii="Times New Roman" w:eastAsia="Times New Roman" w:hAnsi="Times New Roman" w:cs="Times New Roman"/>
+          <w:kern w:val="0"/>
+          <w:lang w:eastAsia="en-GB"/>
+          <w14:ligatures w14:val="none"/>
+        </w:rPr>
+        <w:t xml:space="preserve">column to </w:t>
       </w:r>
       <w:r>
         <w:rPr>
@@ -5942,6 +5788,7 @@
           <w:rFonts w:ascii="Times New Roman" w:eastAsia="Times New Roman" w:hAnsi="Times New Roman" w:cs="Times New Roman"/>
           <w:b/>
           <w:bCs/>
+          <w:noProof/>
           <w:kern w:val="0"/>
           <w:lang w:eastAsia="en-GB"/>
           <w14:ligatures w14:val="none"/>
@@ -5985,6 +5832,48 @@
     </w:p>
     <w:p>
       <w:pPr>
+        <w:numPr>
+          <w:ilvl w:val="1"/>
+          <w:numId w:val="15"/>
+        </w:numPr>
+        <w:spacing w:before="100" w:beforeAutospacing="1" w:after="100" w:afterAutospacing="1" w:line="240" w:lineRule="auto"/>
+        <w:rPr>
+          <w:rFonts w:eastAsia="Times New Roman"/>
+          <w:lang w:eastAsia="en-GB"/>
+        </w:rPr>
+      </w:pPr>
+      <w:bookmarkStart w:id="12" w:name="_Toc172795703"/>
+      <w:r>
+        <w:rPr>
+          <w:rFonts w:eastAsia="Times New Roman"/>
+          <w:lang w:eastAsia="en-GB"/>
+        </w:rPr>
+        <w:t xml:space="preserve">Change the </w:t>
+      </w:r>
+      <w:r>
+        <w:rPr>
+          <w:rFonts w:eastAsia="Times New Roman"/>
+          <w:lang w:eastAsia="en-GB"/>
+        </w:rPr>
+        <w:t>Order Date and Ship Date column</w:t>
+      </w:r>
+      <w:r>
+        <w:rPr>
+          <w:rFonts w:eastAsia="Times New Roman"/>
+          <w:lang w:eastAsia="en-GB"/>
+        </w:rPr>
+        <w:t xml:space="preserve">s </w:t>
+      </w:r>
+      <w:r>
+        <w:rPr>
+          <w:rFonts w:eastAsia="Times New Roman"/>
+          <w:lang w:eastAsia="en-GB"/>
+        </w:rPr>
+        <w:t>to date datatype.</w:t>
+      </w:r>
+    </w:p>
+    <w:p>
+      <w:pPr>
         <w:pStyle w:val="Heading2"/>
         <w:rPr>
           <w:rFonts w:eastAsia="Times New Roman"/>
@@ -5993,7 +5882,6 @@
           <w:lang w:eastAsia="en-GB"/>
         </w:rPr>
       </w:pPr>
-      <w:bookmarkStart w:id="12" w:name="_Toc172795703"/>
       <w:r>
         <w:rPr>
           <w:rFonts w:eastAsia="Times New Roman"/>

</xml_diff>